<commit_message>
New update to data modification use case.
</commit_message>
<xml_diff>
--- a/docs/use cases/Request Data Modification.docx
+++ b/docs/use cases/Request Data Modification.docx
@@ -152,7 +152,13 @@
               </w:numPr>
             </w:pPr>
             <w:r>
-              <w:t>System presents previous submission list of that Researcher.</w:t>
+              <w:t xml:space="preserve">System presents </w:t>
+            </w:r>
+            <w:r>
+              <w:t>modification instructions and conditions</w:t>
+            </w:r>
+            <w:r>
+              <w:t>.</w:t>
             </w:r>
           </w:p>
           <w:p>
@@ -164,7 +170,7 @@
               </w:numPr>
             </w:pPr>
             <w:r>
-              <w:t>Researcher selects specific submission that they want to modify.</w:t>
+              <w:t>System also provides customized metadata file template.</w:t>
             </w:r>
           </w:p>
           <w:p>
@@ -176,7 +182,7 @@
               </w:numPr>
             </w:pPr>
             <w:r>
-              <w:t>System asks for the package that has modified files.</w:t>
+              <w:t>Researcher familiarizes themselves with the instructions and accepts the conditions.</w:t>
             </w:r>
           </w:p>
           <w:p>
@@ -188,6 +194,42 @@
               </w:numPr>
             </w:pPr>
             <w:r>
+              <w:t>System presents previous submission list of the Researcher.</w:t>
+            </w:r>
+          </w:p>
+          <w:p>
+            <w:pPr>
+              <w:pStyle w:val="ListParagraph"/>
+              <w:numPr>
+                <w:ilvl w:val="0"/>
+                <w:numId w:val="1"/>
+              </w:numPr>
+            </w:pPr>
+            <w:r>
+              <w:t>Researcher selects specific submissions that they want to modify.</w:t>
+            </w:r>
+          </w:p>
+          <w:p>
+            <w:pPr>
+              <w:pStyle w:val="ListParagraph"/>
+              <w:numPr>
+                <w:ilvl w:val="0"/>
+                <w:numId w:val="1"/>
+              </w:numPr>
+            </w:pPr>
+            <w:r>
+              <w:t>System asks for the package that has the modified files.</w:t>
+            </w:r>
+          </w:p>
+          <w:p>
+            <w:pPr>
+              <w:pStyle w:val="ListParagraph"/>
+              <w:numPr>
+                <w:ilvl w:val="0"/>
+                <w:numId w:val="1"/>
+              </w:numPr>
+            </w:pPr>
+            <w:r>
               <w:t>Researcher provides the package which includes:</w:t>
             </w:r>
           </w:p>
@@ -200,7 +242,7 @@
               </w:numPr>
             </w:pPr>
             <w:r>
-              <w:t>New metadata file; contains the metadata for the new raw files.</w:t>
+              <w:t>New metadata file.</w:t>
             </w:r>
           </w:p>
           <w:p>
@@ -212,7 +254,7 @@
               </w:numPr>
             </w:pPr>
             <w:r>
-              <w:t>New raw files related to the metadata file.</w:t>
+              <w:t>New raw files (if needed).</w:t>
             </w:r>
           </w:p>
           <w:p>
@@ -248,7 +290,7 @@
               </w:numPr>
             </w:pPr>
             <w:r>
-              <w:t>System retrieves the old raw files that Researcher requested to modify.</w:t>
+              <w:t>System notifies Researcher about successful modification.</w:t>
             </w:r>
           </w:p>
           <w:p>
@@ -260,7 +302,7 @@
               </w:numPr>
             </w:pPr>
             <w:r>
-              <w:t>System replaces the old raw files with new raw files and replaces old metadata information with new metadata information related to the new raw files.</w:t>
+              <w:t>System computes metrics for uploaded raw files.</w:t>
             </w:r>
           </w:p>
           <w:p>
@@ -272,32 +314,10 @@
               </w:numPr>
             </w:pPr>
             <w:r>
-              <w:t>System notifies Researcher about successful modification.</w:t>
-            </w:r>
-          </w:p>
-          <w:p>
-            <w:pPr>
-              <w:pStyle w:val="ListParagraph"/>
-              <w:numPr>
-                <w:ilvl w:val="0"/>
-                <w:numId w:val="1"/>
-              </w:numPr>
-            </w:pPr>
-            <w:r>
-              <w:t>System computes metrics for uploaded raw files.</w:t>
-            </w:r>
-          </w:p>
-          <w:p>
-            <w:pPr>
-              <w:pStyle w:val="ListParagraph"/>
-              <w:numPr>
-                <w:ilvl w:val="0"/>
-                <w:numId w:val="1"/>
-              </w:numPr>
-            </w:pPr>
-            <w:r>
-              <w:t>System stores the calculated metrics in the repository an releases the data.</w:t>
-            </w:r>
+              <w:t>System stores the calculated metrics in the repository and releases the data.</w:t>
+            </w:r>
+            <w:bookmarkStart w:id="0" w:name="_GoBack"/>
+            <w:bookmarkEnd w:id="0"/>
           </w:p>
         </w:tc>
       </w:tr>
@@ -439,8 +459,6 @@
             <w:r>
               <w:t>System reverts to step 4.</w:t>
             </w:r>
-            <w:bookmarkStart w:id="0" w:name="_GoBack"/>
-            <w:bookmarkEnd w:id="0"/>
           </w:p>
         </w:tc>
       </w:tr>

</xml_diff>